<commit_message>
lesson 227 - monday
</commit_message>
<xml_diff>
--- a/english_via_skype/solutions/doc/lesson_226_Listening project phrases (1)_edit.docx
+++ b/english_via_skype/solutions/doc/lesson_226_Listening project phrases (1)_edit.docx
@@ -44,24 +44,56 @@
           <w:szCs w:val="32"/>
           <w:lang w:val="en-US"/>
         </w:rPr>
-        <w:t>f………………………………..challenging task</w:t>
-      </w:r>
-    </w:p>
-    <w:p>
-      <w:pPr>
-        <w:rPr>
-          <w:sz w:val="32"/>
-          <w:szCs w:val="32"/>
-          <w:lang w:val="en-US"/>
-        </w:rPr>
-      </w:pPr>
-      <w:r>
-        <w:rPr>
-          <w:sz w:val="32"/>
-          <w:szCs w:val="32"/>
-          <w:lang w:val="en-US"/>
-        </w:rPr>
-        <w:t>Success will s……………………..you in a good stead</w:t>
+        <w:t>f</w:t>
+      </w:r>
+      <w:r>
+        <w:rPr>
+          <w:sz w:val="32"/>
+          <w:szCs w:val="32"/>
+          <w:lang w:val="en-US"/>
+        </w:rPr>
+        <w:t>ace</w:t>
+      </w:r>
+      <w:r>
+        <w:rPr>
+          <w:sz w:val="32"/>
+          <w:szCs w:val="32"/>
+          <w:lang w:val="en-US"/>
+        </w:rPr>
+        <w:t>………………………………..challenging task</w:t>
+      </w:r>
+    </w:p>
+    <w:p>
+      <w:pPr>
+        <w:rPr>
+          <w:sz w:val="32"/>
+          <w:szCs w:val="32"/>
+          <w:lang w:val="en-US"/>
+        </w:rPr>
+      </w:pPr>
+      <w:r>
+        <w:rPr>
+          <w:sz w:val="32"/>
+          <w:szCs w:val="32"/>
+          <w:lang w:val="en-US"/>
+        </w:rPr>
+        <w:t>Success will s</w:t>
+      </w:r>
+      <w:r>
+        <w:rPr>
+          <w:sz w:val="32"/>
+          <w:szCs w:val="32"/>
+          <w:lang w:val="en-US"/>
+        </w:rPr>
+        <w:t>tand</w:t>
+      </w:r>
+      <w:r>
+        <w:rPr>
+          <w:sz w:val="32"/>
+          <w:szCs w:val="32"/>
+          <w:lang w:val="en-US"/>
+        </w:rPr>
+        <w:t>……………………..you in a good stead</w:t>
       </w:r>
     </w:p>
     <w:p>
@@ -597,15 +629,15 @@
           <w:szCs w:val="32"/>
           <w:lang w:val="en-US"/>
         </w:rPr>
-        <w:t>Lose i</w:t>
-      </w:r>
-      <w:r>
-        <w:rPr>
-          <w:sz w:val="32"/>
-          <w:szCs w:val="32"/>
-          <w:lang w:val="en-US"/>
-        </w:rPr>
-        <w:t>mpotence</w:t>
+        <w:t xml:space="preserve">Lose </w:t>
+      </w:r>
+      <w:r>
+        <w:rPr>
+          <w:sz w:val="32"/>
+          <w:szCs w:val="32"/>
+          <w:lang w:val="en-US"/>
+        </w:rPr>
+        <w:t>impetus</w:t>
       </w:r>
       <w:r>
         <w:rPr>
@@ -663,101 +695,117 @@
           <w:szCs w:val="32"/>
           <w:lang w:val="en-US"/>
         </w:rPr>
-        <w:t>All staff needs p…………………………….</w:t>
-      </w:r>
-    </w:p>
-    <w:p>
-      <w:pPr>
-        <w:rPr>
-          <w:sz w:val="32"/>
-          <w:szCs w:val="32"/>
-          <w:lang w:val="en-US"/>
-        </w:rPr>
-      </w:pPr>
-      <w:r>
-        <w:rPr>
-          <w:sz w:val="32"/>
-          <w:szCs w:val="32"/>
-          <w:lang w:val="en-US"/>
-        </w:rPr>
-        <w:t>o</w:t>
-      </w:r>
-      <w:r>
-        <w:rPr>
-          <w:sz w:val="32"/>
-          <w:szCs w:val="32"/>
-          <w:lang w:val="en-US"/>
-        </w:rPr>
-        <w:t>il</w:t>
-      </w:r>
-      <w:r>
-        <w:rPr>
-          <w:sz w:val="32"/>
-          <w:szCs w:val="32"/>
-          <w:lang w:val="en-US"/>
-        </w:rPr>
-        <w:t>……………………….the wheels</w:t>
-      </w:r>
-    </w:p>
-    <w:p>
-      <w:pPr>
-        <w:rPr>
-          <w:sz w:val="32"/>
-          <w:szCs w:val="32"/>
-          <w:lang w:val="en-US"/>
-        </w:rPr>
-      </w:pPr>
-      <w:r>
-        <w:rPr>
-          <w:sz w:val="32"/>
-          <w:szCs w:val="32"/>
-          <w:lang w:val="en-US"/>
-        </w:rPr>
-        <w:t>Keep careful r</w:t>
-      </w:r>
-      <w:r>
-        <w:rPr>
-          <w:sz w:val="32"/>
-          <w:szCs w:val="32"/>
-          <w:lang w:val="en-US"/>
-        </w:rPr>
-        <w:t>ecords</w:t>
-      </w:r>
-      <w:r>
-        <w:rPr>
-          <w:sz w:val="32"/>
-          <w:szCs w:val="32"/>
-          <w:lang w:val="en-US"/>
-        </w:rPr>
-        <w:t>………………………of everything</w:t>
-      </w:r>
-    </w:p>
-    <w:p>
-      <w:pPr>
-        <w:rPr>
-          <w:sz w:val="32"/>
-          <w:szCs w:val="32"/>
-          <w:lang w:val="en-US"/>
-        </w:rPr>
-      </w:pPr>
-      <w:r>
-        <w:rPr>
-          <w:sz w:val="32"/>
-          <w:szCs w:val="32"/>
-          <w:lang w:val="en-US"/>
-        </w:rPr>
-        <w:t>a</w:t>
-      </w:r>
-      <w:r>
-        <w:rPr>
-          <w:sz w:val="32"/>
-          <w:szCs w:val="32"/>
-          <w:lang w:val="en-US"/>
-        </w:rPr>
-        <w:t>rrive</w:t>
+        <w:t>All staff needs p</w:t>
+      </w:r>
+      <w:r>
+        <w:rPr>
+          <w:sz w:val="32"/>
+          <w:szCs w:val="32"/>
+          <w:lang w:val="en-US"/>
+        </w:rPr>
+        <w:t>raise</w:t>
       </w:r>
       <w:bookmarkStart w:id="0" w:name="_GoBack"/>
       <w:bookmarkEnd w:id="0"/>
+      <w:r>
+        <w:rPr>
+          <w:sz w:val="32"/>
+          <w:szCs w:val="32"/>
+          <w:lang w:val="en-US"/>
+        </w:rPr>
+        <w:t>…………………………….</w:t>
+      </w:r>
+    </w:p>
+    <w:p>
+      <w:pPr>
+        <w:rPr>
+          <w:sz w:val="32"/>
+          <w:szCs w:val="32"/>
+          <w:lang w:val="en-US"/>
+        </w:rPr>
+      </w:pPr>
+      <w:r>
+        <w:rPr>
+          <w:sz w:val="32"/>
+          <w:szCs w:val="32"/>
+          <w:lang w:val="en-US"/>
+        </w:rPr>
+        <w:t>o</w:t>
+      </w:r>
+      <w:r>
+        <w:rPr>
+          <w:sz w:val="32"/>
+          <w:szCs w:val="32"/>
+          <w:lang w:val="en-US"/>
+        </w:rPr>
+        <w:t>il</w:t>
+      </w:r>
+      <w:r>
+        <w:rPr>
+          <w:sz w:val="32"/>
+          <w:szCs w:val="32"/>
+          <w:lang w:val="en-US"/>
+        </w:rPr>
+        <w:t>……………………….the wheels</w:t>
+      </w:r>
+    </w:p>
+    <w:p>
+      <w:pPr>
+        <w:rPr>
+          <w:sz w:val="32"/>
+          <w:szCs w:val="32"/>
+          <w:lang w:val="en-US"/>
+        </w:rPr>
+      </w:pPr>
+      <w:r>
+        <w:rPr>
+          <w:sz w:val="32"/>
+          <w:szCs w:val="32"/>
+          <w:lang w:val="en-US"/>
+        </w:rPr>
+        <w:t>Keep careful r</w:t>
+      </w:r>
+      <w:r>
+        <w:rPr>
+          <w:sz w:val="32"/>
+          <w:szCs w:val="32"/>
+          <w:lang w:val="en-US"/>
+        </w:rPr>
+        <w:t>ecords</w:t>
+      </w:r>
+      <w:r>
+        <w:rPr>
+          <w:sz w:val="32"/>
+          <w:szCs w:val="32"/>
+          <w:lang w:val="en-US"/>
+        </w:rPr>
+        <w:t>………………………of everything</w:t>
+      </w:r>
+    </w:p>
+    <w:p>
+      <w:pPr>
+        <w:rPr>
+          <w:sz w:val="32"/>
+          <w:szCs w:val="32"/>
+          <w:lang w:val="en-US"/>
+        </w:rPr>
+      </w:pPr>
+      <w:r>
+        <w:rPr>
+          <w:sz w:val="32"/>
+          <w:szCs w:val="32"/>
+          <w:lang w:val="en-US"/>
+        </w:rPr>
+        <w:t>a</w:t>
+      </w:r>
+      <w:r>
+        <w:rPr>
+          <w:sz w:val="32"/>
+          <w:szCs w:val="32"/>
+          <w:lang w:val="en-US"/>
+        </w:rPr>
+        <w:t>rrive</w:t>
+      </w:r>
       <w:r>
         <w:rPr>
           <w:sz w:val="32"/>

</xml_diff>